<commit_message>
da chinh sua lan 2
</commit_message>
<xml_diff>
--- a/BaoCao-T1.docx
+++ b/BaoCao-T1.docx
@@ -18,10 +18,240 @@
         <w:br/>
         <w:t>TUAN 1</w:t>
       </w:r>
+      <w:r>
+        <w:t>:</w:t>
+      </w:r>
     </w:p>
     <w:p>
+      <w:pPr>
+        <w:pStyle w:val="ListParagraph"/>
+        <w:numPr>
+          <w:ilvl w:val="0"/>
+          <w:numId w:val="1"/>
+        </w:numPr>
+      </w:pPr>
+      <w:r>
+        <w:t xml:space="preserve">da dang </w:t>
+      </w:r>
+      <w:proofErr w:type="spellStart"/>
+      <w:r>
+        <w:t>ky</w:t>
+      </w:r>
+      <w:proofErr w:type="spellEnd"/>
+      <w:r>
+        <w:t xml:space="preserve"> dataset name la</w:t>
+      </w:r>
+    </w:p>
+    <w:p>
+      <w:pPr>
+        <w:pStyle w:val="ListParagraph"/>
+        <w:numPr>
+          <w:ilvl w:val="0"/>
+          <w:numId w:val="1"/>
+        </w:numPr>
+        <w:rPr>
+          <w:lang w:val="fr-FR"/>
+        </w:rPr>
+      </w:pPr>
+      <w:proofErr w:type="spellStart"/>
+      <w:r>
+        <w:rPr>
+          <w:lang w:val="fr-FR"/>
+        </w:rPr>
+        <w:t>lam</w:t>
+      </w:r>
+      <w:proofErr w:type="spellEnd"/>
+      <w:r>
+        <w:rPr>
+          <w:lang w:val="fr-FR"/>
+        </w:rPr>
+        <w:t xml:space="preserve"> </w:t>
+      </w:r>
+      <w:proofErr w:type="spellStart"/>
+      <w:r>
+        <w:rPr>
+          <w:lang w:val="fr-FR"/>
+        </w:rPr>
+        <w:t>sach</w:t>
+      </w:r>
+      <w:proofErr w:type="spellEnd"/>
+      <w:r>
+        <w:rPr>
+          <w:lang w:val="fr-FR"/>
+        </w:rPr>
+        <w:t xml:space="preserve"> du lieu v</w:t>
+      </w:r>
+      <w:r>
+        <w:rPr>
+          <w:lang w:val="fr-FR"/>
+        </w:rPr>
+        <w:t xml:space="preserve">a </w:t>
+      </w:r>
+      <w:proofErr w:type="spellStart"/>
+      <w:r>
+        <w:rPr>
+          <w:lang w:val="fr-FR"/>
+        </w:rPr>
+        <w:t>luu</w:t>
+      </w:r>
+      <w:proofErr w:type="spellEnd"/>
+      <w:r>
+        <w:rPr>
+          <w:lang w:val="fr-FR"/>
+        </w:rPr>
+        <w:t xml:space="preserve"> lai file csv</w:t>
+      </w:r>
+    </w:p>
+    <w:p>
       <w:r>
         <w:t>TUAN2</w:t>
+      </w:r>
+      <w:r>
+        <w:t>:</w:t>
+      </w:r>
+    </w:p>
+    <w:p>
+      <w:pPr>
+        <w:pStyle w:val="ListParagraph"/>
+        <w:numPr>
+          <w:ilvl w:val="0"/>
+          <w:numId w:val="1"/>
+        </w:numPr>
+        <w:rPr>
+          <w:lang w:val="fr-FR"/>
+        </w:rPr>
+      </w:pPr>
+      <w:proofErr w:type="spellStart"/>
+      <w:r>
+        <w:rPr>
+          <w:lang w:val="fr-FR"/>
+        </w:rPr>
+        <w:t>viet</w:t>
+      </w:r>
+      <w:proofErr w:type="spellEnd"/>
+      <w:r>
+        <w:rPr>
+          <w:lang w:val="fr-FR"/>
+        </w:rPr>
+        <w:t xml:space="preserve"> code de doc </w:t>
+      </w:r>
+      <w:proofErr w:type="spellStart"/>
+      <w:r>
+        <w:rPr>
+          <w:lang w:val="fr-FR"/>
+        </w:rPr>
+        <w:t>duoc</w:t>
+      </w:r>
+      <w:proofErr w:type="spellEnd"/>
+      <w:r>
+        <w:rPr>
+          <w:lang w:val="fr-FR"/>
+        </w:rPr>
+        <w:t xml:space="preserve"> f</w:t>
+      </w:r>
+      <w:r>
+        <w:rPr>
+          <w:lang w:val="fr-FR"/>
+        </w:rPr>
+        <w:t xml:space="preserve">ile csv va </w:t>
+      </w:r>
+      <w:proofErr w:type="spellStart"/>
+      <w:r>
+        <w:rPr>
+          <w:lang w:val="fr-FR"/>
+        </w:rPr>
+        <w:t>dua</w:t>
+      </w:r>
+      <w:proofErr w:type="spellEnd"/>
+      <w:r>
+        <w:rPr>
+          <w:lang w:val="fr-FR"/>
+        </w:rPr>
+        <w:t xml:space="preserve"> </w:t>
+      </w:r>
+      <w:proofErr w:type="spellStart"/>
+      <w:r>
+        <w:rPr>
+          <w:lang w:val="fr-FR"/>
+        </w:rPr>
+        <w:t>vao</w:t>
+      </w:r>
+      <w:proofErr w:type="spellEnd"/>
+      <w:r>
+        <w:rPr>
+          <w:lang w:val="fr-FR"/>
+        </w:rPr>
+        <w:t xml:space="preserve"> </w:t>
+      </w:r>
+      <w:proofErr w:type="spellStart"/>
+      <w:r>
+        <w:rPr>
+          <w:lang w:val="fr-FR"/>
+        </w:rPr>
+        <w:t>he</w:t>
+      </w:r>
+      <w:proofErr w:type="spellEnd"/>
+      <w:r>
+        <w:rPr>
+          <w:lang w:val="fr-FR"/>
+        </w:rPr>
+        <w:t xml:space="preserve"> </w:t>
+      </w:r>
+      <w:proofErr w:type="spellStart"/>
+      <w:r>
+        <w:rPr>
+          <w:lang w:val="fr-FR"/>
+        </w:rPr>
+        <w:t>thong</w:t>
+      </w:r>
+      <w:proofErr w:type="spellEnd"/>
+      <w:r>
+        <w:rPr>
+          <w:lang w:val="fr-FR"/>
+        </w:rPr>
+        <w:t xml:space="preserve"> </w:t>
+      </w:r>
+      <w:proofErr w:type="spellStart"/>
+      <w:r>
+        <w:rPr>
+          <w:lang w:val="fr-FR"/>
+        </w:rPr>
+        <w:t>dang</w:t>
+      </w:r>
+      <w:proofErr w:type="spellEnd"/>
+      <w:r>
+        <w:rPr>
+          <w:lang w:val="fr-FR"/>
+        </w:rPr>
+        <w:t xml:space="preserve"> </w:t>
+      </w:r>
+      <w:proofErr w:type="spellStart"/>
+      <w:r>
+        <w:rPr>
+          <w:lang w:val="fr-FR"/>
+        </w:rPr>
+        <w:t>cau</w:t>
+      </w:r>
+      <w:proofErr w:type="spellEnd"/>
+      <w:r>
+        <w:rPr>
+          <w:lang w:val="fr-FR"/>
+        </w:rPr>
+        <w:t xml:space="preserve"> truc du lieu la </w:t>
+      </w:r>
+      <w:proofErr w:type="spellStart"/>
+      <w:r>
+        <w:rPr>
+          <w:lang w:val="fr-FR"/>
+        </w:rPr>
+        <w:t>cay</w:t>
+      </w:r>
+      <w:proofErr w:type="spellEnd"/>
+      <w:r>
+        <w:rPr>
+          <w:lang w:val="fr-FR"/>
+        </w:rPr>
+        <w:t xml:space="preserve"> avl</w:t>
       </w:r>
       <w:bookmarkStart w:id="0" w:name="_GoBack"/>
       <w:bookmarkEnd w:id="0"/>
@@ -34,6 +264,126 @@
     </w:sectPr>
   </w:body>
 </w:document>
+</file>
+
+<file path=word/numbering.xml><?xml version="1.0" encoding="utf-8"?>
+<w:numbering xmlns:wpc="http://schemas.microsoft.com/office/word/2010/wordprocessingCanvas" xmlns:mc="http://schemas.openxmlformats.org/markup-compatibility/2006" xmlns:o="urn:schemas-microsoft-com:office:office" xmlns:r="http://schemas.openxmlformats.org/officeDocument/2006/relationships" xmlns:m="http://schemas.openxmlformats.org/officeDocument/2006/math" xmlns:v="urn:schemas-microsoft-com:vml" xmlns:wp14="http://schemas.microsoft.com/office/word/2010/wordprocessingDrawing" xmlns:wp="http://schemas.openxmlformats.org/drawingml/2006/wordprocessingDrawing" xmlns:w10="urn:schemas-microsoft-com:office:word" xmlns:w="http://schemas.openxmlformats.org/wordprocessingml/2006/main" xmlns:w14="http://schemas.microsoft.com/office/word/2010/wordml" xmlns:wpg="http://schemas.microsoft.com/office/word/2010/wordprocessingGroup" xmlns:wpi="http://schemas.microsoft.com/office/word/2010/wordprocessingInk" xmlns:wne="http://schemas.microsoft.com/office/word/2006/wordml" xmlns:wps="http://schemas.microsoft.com/office/word/2010/wordprocessingShape" mc:Ignorable="w14 wp14">
+  <w:abstractNum w:abstractNumId="0">
+    <w:nsid w:val="2D640E6D"/>
+    <w:multiLevelType w:val="hybridMultilevel"/>
+    <w:tmpl w:val="805486EE"/>
+    <w:lvl w:ilvl="0" w:tplc="C46E393E">
+      <w:numFmt w:val="bullet"/>
+      <w:lvlText w:val="-"/>
+      <w:lvlJc w:val="left"/>
+      <w:pPr>
+        <w:ind w:left="408" w:hanging="360"/>
+      </w:pPr>
+      <w:rPr>
+        <w:rFonts w:ascii="Calibri" w:eastAsiaTheme="minorHAnsi" w:hAnsi="Calibri" w:cs="Calibri" w:hint="default"/>
+      </w:rPr>
+    </w:lvl>
+    <w:lvl w:ilvl="1" w:tplc="04090003" w:tentative="1">
+      <w:start w:val="1"/>
+      <w:numFmt w:val="bullet"/>
+      <w:lvlText w:val="o"/>
+      <w:lvlJc w:val="left"/>
+      <w:pPr>
+        <w:ind w:left="1128" w:hanging="360"/>
+      </w:pPr>
+      <w:rPr>
+        <w:rFonts w:ascii="Courier New" w:hAnsi="Courier New" w:cs="Courier New" w:hint="default"/>
+      </w:rPr>
+    </w:lvl>
+    <w:lvl w:ilvl="2" w:tplc="04090005" w:tentative="1">
+      <w:start w:val="1"/>
+      <w:numFmt w:val="bullet"/>
+      <w:lvlText w:val=""/>
+      <w:lvlJc w:val="left"/>
+      <w:pPr>
+        <w:ind w:left="1848" w:hanging="360"/>
+      </w:pPr>
+      <w:rPr>
+        <w:rFonts w:ascii="Wingdings" w:hAnsi="Wingdings" w:hint="default"/>
+      </w:rPr>
+    </w:lvl>
+    <w:lvl w:ilvl="3" w:tplc="04090001" w:tentative="1">
+      <w:start w:val="1"/>
+      <w:numFmt w:val="bullet"/>
+      <w:lvlText w:val=""/>
+      <w:lvlJc w:val="left"/>
+      <w:pPr>
+        <w:ind w:left="2568" w:hanging="360"/>
+      </w:pPr>
+      <w:rPr>
+        <w:rFonts w:ascii="Symbol" w:hAnsi="Symbol" w:hint="default"/>
+      </w:rPr>
+    </w:lvl>
+    <w:lvl w:ilvl="4" w:tplc="04090003" w:tentative="1">
+      <w:start w:val="1"/>
+      <w:numFmt w:val="bullet"/>
+      <w:lvlText w:val="o"/>
+      <w:lvlJc w:val="left"/>
+      <w:pPr>
+        <w:ind w:left="3288" w:hanging="360"/>
+      </w:pPr>
+      <w:rPr>
+        <w:rFonts w:ascii="Courier New" w:hAnsi="Courier New" w:cs="Courier New" w:hint="default"/>
+      </w:rPr>
+    </w:lvl>
+    <w:lvl w:ilvl="5" w:tplc="04090005" w:tentative="1">
+      <w:start w:val="1"/>
+      <w:numFmt w:val="bullet"/>
+      <w:lvlText w:val=""/>
+      <w:lvlJc w:val="left"/>
+      <w:pPr>
+        <w:ind w:left="4008" w:hanging="360"/>
+      </w:pPr>
+      <w:rPr>
+        <w:rFonts w:ascii="Wingdings" w:hAnsi="Wingdings" w:hint="default"/>
+      </w:rPr>
+    </w:lvl>
+    <w:lvl w:ilvl="6" w:tplc="04090001" w:tentative="1">
+      <w:start w:val="1"/>
+      <w:numFmt w:val="bullet"/>
+      <w:lvlText w:val=""/>
+      <w:lvlJc w:val="left"/>
+      <w:pPr>
+        <w:ind w:left="4728" w:hanging="360"/>
+      </w:pPr>
+      <w:rPr>
+        <w:rFonts w:ascii="Symbol" w:hAnsi="Symbol" w:hint="default"/>
+      </w:rPr>
+    </w:lvl>
+    <w:lvl w:ilvl="7" w:tplc="04090003" w:tentative="1">
+      <w:start w:val="1"/>
+      <w:numFmt w:val="bullet"/>
+      <w:lvlText w:val="o"/>
+      <w:lvlJc w:val="left"/>
+      <w:pPr>
+        <w:ind w:left="5448" w:hanging="360"/>
+      </w:pPr>
+      <w:rPr>
+        <w:rFonts w:ascii="Courier New" w:hAnsi="Courier New" w:cs="Courier New" w:hint="default"/>
+      </w:rPr>
+    </w:lvl>
+    <w:lvl w:ilvl="8" w:tplc="04090005" w:tentative="1">
+      <w:start w:val="1"/>
+      <w:numFmt w:val="bullet"/>
+      <w:lvlText w:val=""/>
+      <w:lvlJc w:val="left"/>
+      <w:pPr>
+        <w:ind w:left="6168" w:hanging="360"/>
+      </w:pPr>
+      <w:rPr>
+        <w:rFonts w:ascii="Wingdings" w:hAnsi="Wingdings" w:hint="default"/>
+      </w:rPr>
+    </w:lvl>
+  </w:abstractNum>
+  <w:num w:numId="1">
+    <w:abstractNumId w:val="0"/>
+  </w:num>
+</w:numbering>
 </file>
 
 <file path=word/styles.xml><?xml version="1.0" encoding="utf-8"?>
@@ -223,6 +573,17 @@
     <w:semiHidden/>
     <w:unhideWhenUsed/>
   </w:style>
+  <w:style w:type="paragraph" w:styleId="ListParagraph">
+    <w:name w:val="List Paragraph"/>
+    <w:basedOn w:val="Normal"/>
+    <w:uiPriority w:val="34"/>
+    <w:qFormat/>
+    <w:rsid w:val="003122CE"/>
+    <w:pPr>
+      <w:ind w:left="720"/>
+      <w:contextualSpacing/>
+    </w:pPr>
+  </w:style>
 </w:styles>
 </file>
 
@@ -412,6 +773,17 @@
     <w:uiPriority w:val="99"/>
     <w:semiHidden/>
     <w:unhideWhenUsed/>
+  </w:style>
+  <w:style w:type="paragraph" w:styleId="ListParagraph">
+    <w:name w:val="List Paragraph"/>
+    <w:basedOn w:val="Normal"/>
+    <w:uiPriority w:val="34"/>
+    <w:qFormat/>
+    <w:rsid w:val="003122CE"/>
+    <w:pPr>
+      <w:ind w:left="720"/>
+      <w:contextualSpacing/>
+    </w:pPr>
   </w:style>
 </w:styles>
 </file>

</xml_diff>

<commit_message>
cap nhap template va bao cao
</commit_message>
<xml_diff>
--- a/BaoCao-T1.docx
+++ b/BaoCao-T1.docx
@@ -938,10 +938,7 @@
         </w:rPr>
       </w:pPr>
     </w:p>
-    <w:p>
-      <w:bookmarkStart w:id="0" w:name="_GoBack"/>
-      <w:bookmarkEnd w:id="0"/>
-    </w:p>
+    <w:p/>
     <w:p/>
     <w:p>
       <w:pPr>
@@ -1162,39 +1159,11 @@
     </w:p>
     <w:p>
       <w:pPr>
-        <w:pStyle w:val="ListParagraph"/>
-        <w:numPr>
-          <w:ilvl w:val="0"/>
-          <w:numId w:val="2"/>
-        </w:numPr>
-        <w:spacing w:before="120" w:line="320" w:lineRule="exact"/>
-        <w:rPr>
-          <w:sz w:val="26"/>
-        </w:rPr>
-      </w:pPr>
-      <w:proofErr w:type="spellStart"/>
-      <w:r>
-        <w:rPr>
-          <w:sz w:val="26"/>
-        </w:rPr>
-        <w:t>Huỳnh</w:t>
-      </w:r>
-      <w:proofErr w:type="spellEnd"/>
-      <w:r>
-        <w:rPr>
-          <w:sz w:val="26"/>
-        </w:rPr>
-        <w:t xml:space="preserve"> Minh Sang – DH52201355</w:t>
-      </w:r>
-    </w:p>
-    <w:p>
-      <w:pPr>
         <w:spacing w:before="120" w:line="320" w:lineRule="exact"/>
         <w:ind w:left="2552"/>
       </w:pPr>
-      <w:r>
-        <w:t xml:space="preserve"> </w:t>
-      </w:r>
+      <w:bookmarkStart w:id="0" w:name="_GoBack"/>
+      <w:bookmarkEnd w:id="0"/>
     </w:p>
     <w:p/>
     <w:p/>

</xml_diff>